<commit_message>
Updates Installation Instruction Document
</commit_message>
<xml_diff>
--- a/Capability GUI Installation Instructions_r1.docx
+++ b/Capability GUI Installation Instructions_r1.docx
@@ -15,7 +15,14 @@
           <w:sz w:val="52"/>
           <w:szCs w:val="52"/>
         </w:rPr>
-        <w:t>Pacific Capability GUI</w:t>
+        <w:t>OBD</w:t>
+      </w:r>
+      <w:r>
+        <w:rPr>
+          <w:sz w:val="52"/>
+          <w:szCs w:val="52"/>
+        </w:rPr>
+        <w:t xml:space="preserve"> Capability GUI</w:t>
       </w:r>
     </w:p>
     <w:p>
@@ -89,7 +96,10 @@
         <w:jc w:val="center"/>
       </w:pPr>
       <w:r>
-        <w:t>April 14, 2014</w:t>
+        <w:t>April 30</w:t>
+      </w:r>
+      <w:r>
+        <w:t>, 2014</w:t>
       </w:r>
     </w:p>
     <w:p/>
@@ -252,15 +262,7 @@
         <w:t>r</w:t>
       </w:r>
       <w:r>
-        <w:t xml:space="preserve"> </w:t>
-      </w:r>
-      <w:proofErr w:type="spellStart"/>
-      <w:r>
-        <w:t>wwid</w:t>
-      </w:r>
-      <w:proofErr w:type="spellEnd"/>
-      <w:r>
-        <w:t xml:space="preserve"> added to the access permission list of the HD Capability server</w:t>
+        <w:t xml:space="preserve"> wwid added to the access permission list of the HD Capability server</w:t>
       </w:r>
     </w:p>
     <w:p>
@@ -275,19 +277,9 @@
       <w:r>
         <w:t xml:space="preserve">Send e-mail request to </w:t>
       </w:r>
-      <w:proofErr w:type="spellStart"/>
-      <w:r>
-        <w:t>Srivathsan</w:t>
-      </w:r>
-      <w:proofErr w:type="spellEnd"/>
-      <w:r>
-        <w:t xml:space="preserve"> </w:t>
-      </w:r>
-      <w:proofErr w:type="spellStart"/>
-      <w:r>
-        <w:t>Seshadri</w:t>
-      </w:r>
-      <w:proofErr w:type="spellEnd"/>
+      <w:r>
+        <w:t>Srivathsan Seshadri</w:t>
+      </w:r>
       <w:r>
         <w:t xml:space="preserve"> for access</w:t>
       </w:r>
@@ -371,14 +363,12 @@
       <w:r>
         <w:t xml:space="preserve">Type the following at the command prompt: </w:t>
       </w:r>
-      <w:proofErr w:type="spellStart"/>
       <w:r>
         <w:rPr>
           <w:rFonts w:ascii="Courier New" w:hAnsi="Courier New" w:cs="Courier New"/>
         </w:rPr>
         <w:t>ver</w:t>
       </w:r>
-      <w:proofErr w:type="spellEnd"/>
     </w:p>
     <w:p>
       <w:pPr>
@@ -861,29 +851,11 @@
         <w:t xml:space="preserve">Once </w:t>
       </w:r>
       <w:r>
-        <w:t xml:space="preserve">you have the software required, you will need to request access to the capability database. Just like with </w:t>
-      </w:r>
-      <w:proofErr w:type="spellStart"/>
-      <w:r>
-        <w:t>Calbert</w:t>
-      </w:r>
-      <w:proofErr w:type="spellEnd"/>
-      <w:r>
-        <w:t xml:space="preserve">, this is handled outside of the Help Desk. Please send an e-mail to </w:t>
-      </w:r>
-      <w:proofErr w:type="spellStart"/>
-      <w:r>
-        <w:t>Srivathsan</w:t>
-      </w:r>
-      <w:proofErr w:type="spellEnd"/>
-      <w:r>
-        <w:t xml:space="preserve"> </w:t>
-      </w:r>
-      <w:proofErr w:type="spellStart"/>
-      <w:r>
-        <w:t>Seshadri</w:t>
-      </w:r>
-      <w:proofErr w:type="spellEnd"/>
+        <w:t xml:space="preserve">you have the software required, you will need to request access to the capability database. Just like with Calbert, this is handled outside of the Help Desk. Please send an e-mail to </w:t>
+      </w:r>
+      <w:r>
+        <w:t>Srivathsan Seshadri</w:t>
+      </w:r>
       <w:r>
         <w:t>/Auto/Cummins with your WWID to request access to the database. If you successfully launch the GUI without access permission, you will see a warning message noting this.</w:t>
       </w:r>
@@ -912,7 +884,13 @@
         <w:jc w:val="both"/>
       </w:pPr>
       <w:r>
-        <w:t>The latest version of the GUI will be stored here:</w:t>
+        <w:t>The latest version of the GUI will be stored here</w:t>
+      </w:r>
+      <w:r>
+        <w:t xml:space="preserve"> so you will need access to the DL_Diag directory </w:t>
+      </w:r>
+      <w:r>
+        <w:t>:</w:t>
       </w:r>
     </w:p>
     <w:p>
@@ -924,19 +902,19 @@
           <w:rPr>
             <w:rStyle w:val="Hyperlink"/>
           </w:rPr>
-          <w:t>\\CIDCSDFS01\EBU_Data01$\NACTGx\comm</w:t>
+          <w:t>\\CIDCSDFS01\EBU_Data01$\NAC</w:t>
         </w:r>
         <w:r>
           <w:rPr>
             <w:rStyle w:val="Hyperlink"/>
           </w:rPr>
-          <w:t>o</w:t>
+          <w:t>T</w:t>
         </w:r>
         <w:r>
           <w:rPr>
             <w:rStyle w:val="Hyperlink"/>
           </w:rPr>
-          <w:t>n\DL_Diag\Data Analysis\OBD Capability GUI</w:t>
+          <w:t>Gx\common\DL_Diag\Data Analysis\OBD Capability GUI</w:t>
         </w:r>
       </w:hyperlink>
     </w:p>
@@ -958,14 +936,12 @@
       <w:r>
         <w:t xml:space="preserve"> are contained in the </w:t>
       </w:r>
-      <w:proofErr w:type="spellStart"/>
       <w:r>
         <w:rPr>
           <w:b/>
         </w:rPr>
         <w:t>CapabilityGUI</w:t>
       </w:r>
-      <w:proofErr w:type="spellEnd"/>
       <w:r>
         <w:t xml:space="preserve"> folder.</w:t>
       </w:r>
@@ -973,466 +949,150 @@
         <w:t xml:space="preserve"> </w:t>
       </w:r>
       <w:r>
-        <w:t xml:space="preserve">Copy the entire contents of the </w:t>
-      </w:r>
-      <w:proofErr w:type="spellStart"/>
+        <w:t>The Matlab code should stay in this directory and will be run from here.</w:t>
+      </w:r>
+    </w:p>
+    <w:p>
+      <w:pPr>
+        <w:jc w:val="both"/>
+      </w:pPr>
+    </w:p>
+    <w:p>
+      <w:pPr>
+        <w:jc w:val="both"/>
+      </w:pPr>
+      <w:r>
+        <w:t xml:space="preserve">Copy the </w:t>
+      </w:r>
       <w:r>
         <w:rPr>
           <w:b/>
         </w:rPr>
-        <w:t>CapabilityGUI</w:t>
-      </w:r>
-      <w:proofErr w:type="spellEnd"/>
-      <w:r>
-        <w:t xml:space="preserve"> folder from the network into a local directory of your choosing on your machine.</w:t>
-      </w:r>
-      <w:r>
-        <w:t xml:space="preserve"> </w:t>
-      </w:r>
-      <w:r>
-        <w:t xml:space="preserve">It is preferred to dedicate a separate folder to contain just the Capability GUI </w:t>
-      </w:r>
-      <w:r>
-        <w:t>files</w:t>
-      </w:r>
-      <w:r>
-        <w:t xml:space="preserve"> so nothing else will interfere with it</w:t>
-      </w:r>
-      <w:r>
-        <w:t>.</w:t>
-      </w:r>
-    </w:p>
-    <w:p>
-      <w:pPr>
-        <w:jc w:val="both"/>
-      </w:pPr>
-    </w:p>
-    <w:p>
-      <w:pPr>
-        <w:jc w:val="both"/>
+        <w:t>RunCapabilityGUI.m</w:t>
+      </w:r>
+      <w:r>
+        <w:t xml:space="preserve"> file to any location of your choice on your local machine. You should use the file to launch the GUI. It will check the version of Matlab you have, if you have the correct tool boxes, and if you have the SQL driver installed into Matlab. Then it will change your working directory to the network path and launch the latest version of the GUI.</w:t>
+      </w:r>
+    </w:p>
+    <w:p>
+      <w:pPr>
+        <w:jc w:val="both"/>
+      </w:pPr>
+    </w:p>
+    <w:p>
+      <w:pPr>
+        <w:jc w:val="both"/>
+      </w:pPr>
+      <w:r>
+        <w:t xml:space="preserve">Assuming that you have the correct version of Matlab (as stated before), the first time you run </w:t>
+      </w:r>
+      <w:r>
         <w:rPr>
           <w:b/>
         </w:rPr>
-      </w:pPr>
-      <w:r>
+        <w:t>RunCapabilityGUI.m</w:t>
+      </w:r>
+      <w:r>
+        <w:t>, you will be prompted if you want to install the SQL driver</w:t>
+      </w:r>
+      <w:r>
+        <w:t xml:space="preserve"> into Matlab. If you have multiple versions of Matlab installed, you will be prompted to do this the first time you run the file in each version of Matlab. If you select No the program will terminate. Select Yes to add the driver to Matlab. You will be prompted to restart Matlab in order for the changes to take effect.</w:t>
+      </w:r>
+    </w:p>
+    <w:p>
+      <w:pPr>
+        <w:jc w:val="both"/>
+      </w:pPr>
+    </w:p>
+    <w:p>
+      <w:pPr>
+        <w:jc w:val="center"/>
+      </w:pPr>
+      <w:r>
+        <w:rPr>
+          <w:noProof/>
+        </w:rPr>
+        <w:drawing>
+          <wp:inline distT="0" distB="0" distL="0" distR="0">
+            <wp:extent cx="4800600" cy="1581150"/>
+            <wp:effectExtent l="19050" t="0" r="0" b="0"/>
+            <wp:docPr id="1" name="Picture 1"/>
+            <wp:cNvGraphicFramePr>
+              <a:graphicFrameLocks xmlns:a="http://schemas.openxmlformats.org/drawingml/2006/main" noChangeAspect="1"/>
+            </wp:cNvGraphicFramePr>
+            <a:graphic xmlns:a="http://schemas.openxmlformats.org/drawingml/2006/main">
+              <a:graphicData uri="http://schemas.openxmlformats.org/drawingml/2006/picture">
+                <pic:pic xmlns:pic="http://schemas.openxmlformats.org/drawingml/2006/picture">
+                  <pic:nvPicPr>
+                    <pic:cNvPr id="0" name="Picture 1"/>
+                    <pic:cNvPicPr>
+                      <a:picLocks noChangeAspect="1" noChangeArrowheads="1"/>
+                    </pic:cNvPicPr>
+                  </pic:nvPicPr>
+                  <pic:blipFill>
+                    <a:blip r:embed="rId8" cstate="print"/>
+                    <a:srcRect/>
+                    <a:stretch>
+                      <a:fillRect/>
+                    </a:stretch>
+                  </pic:blipFill>
+                  <pic:spPr bwMode="auto">
+                    <a:xfrm>
+                      <a:off x="0" y="0"/>
+                      <a:ext cx="4800600" cy="1581150"/>
+                    </a:xfrm>
+                    <a:prstGeom prst="rect">
+                      <a:avLst/>
+                    </a:prstGeom>
+                    <a:noFill/>
+                    <a:ln w="9525">
+                      <a:noFill/>
+                      <a:miter lim="800000"/>
+                      <a:headEnd/>
+                      <a:tailEnd/>
+                    </a:ln>
+                  </pic:spPr>
+                </pic:pic>
+              </a:graphicData>
+            </a:graphic>
+          </wp:inline>
+        </w:drawing>
+      </w:r>
+    </w:p>
+    <w:p>
+      <w:pPr>
+        <w:jc w:val="both"/>
+      </w:pPr>
+    </w:p>
+    <w:p>
+      <w:pPr>
+        <w:jc w:val="both"/>
         <w:rPr>
           <w:b/>
         </w:rPr>
-        <w:t>Install SQL Driver</w:t>
-      </w:r>
-    </w:p>
-    <w:p>
-      <w:pPr>
-        <w:jc w:val="both"/>
-      </w:pPr>
-      <w:r>
-        <w:t xml:space="preserve">In order for the GUI to be able to communicate with the SQL server, you’ll need to add the Microsoft SQL Server java drivers to the </w:t>
-      </w:r>
-      <w:proofErr w:type="spellStart"/>
-      <w:r>
-        <w:t>Matlab</w:t>
-      </w:r>
-      <w:r>
-        <w:t>’s</w:t>
-      </w:r>
-      <w:proofErr w:type="spellEnd"/>
-      <w:r>
-        <w:t xml:space="preserve"> java</w:t>
-      </w:r>
-      <w:r>
-        <w:t xml:space="preserve"> </w:t>
-      </w:r>
-      <w:proofErr w:type="spellStart"/>
-      <w:r>
-        <w:t>classpath</w:t>
-      </w:r>
-      <w:proofErr w:type="spellEnd"/>
-      <w:r>
-        <w:t>.</w:t>
-      </w:r>
-      <w:r>
-        <w:t xml:space="preserve"> This must be done before launching the GUI for the first </w:t>
-      </w:r>
-      <w:r>
-        <w:t>time;</w:t>
-      </w:r>
-      <w:r>
-        <w:t xml:space="preserve"> otherwise an error will be thrown.</w:t>
-      </w:r>
-    </w:p>
-    <w:p>
-      <w:pPr>
-        <w:jc w:val="both"/>
-      </w:pPr>
-    </w:p>
-    <w:p>
-      <w:pPr>
-        <w:pStyle w:val="ListParagraph"/>
-        <w:numPr>
-          <w:ilvl w:val="0"/>
-          <w:numId w:val="7"/>
-        </w:numPr>
-        <w:jc w:val="both"/>
-      </w:pPr>
-      <w:r>
-        <w:t>Launch Matlab</w:t>
-      </w:r>
-    </w:p>
-    <w:p>
-      <w:pPr>
-        <w:pStyle w:val="ListParagraph"/>
-        <w:numPr>
-          <w:ilvl w:val="0"/>
-          <w:numId w:val="7"/>
-        </w:numPr>
-        <w:jc w:val="both"/>
-      </w:pPr>
-      <w:r>
-        <w:t xml:space="preserve">Set the present working directory to the location of the </w:t>
-      </w:r>
-      <w:proofErr w:type="spellStart"/>
+      </w:pPr>
       <w:r>
         <w:rPr>
           <w:b/>
         </w:rPr>
-        <w:t>CapabilityGUI</w:t>
-      </w:r>
-      <w:proofErr w:type="spellEnd"/>
-      <w:r>
-        <w:t xml:space="preserve"> folder you copied to your local machine</w:t>
-      </w:r>
-      <w:r>
-        <w:t>. This folder</w:t>
-      </w:r>
-      <w:r>
-        <w:t xml:space="preserve"> contains</w:t>
-      </w:r>
-      <w:r>
-        <w:t xml:space="preserve"> the</w:t>
-      </w:r>
-      <w:r>
-        <w:t xml:space="preserve"> </w:t>
-      </w:r>
-      <w:proofErr w:type="spellStart"/>
+        <w:t>Start the GUI</w:t>
+      </w:r>
+    </w:p>
+    <w:p>
+      <w:pPr>
+        <w:jc w:val="both"/>
+      </w:pPr>
+      <w:r>
+        <w:t xml:space="preserve">If you’ve completed the above, running the </w:t>
+      </w:r>
       <w:r>
         <w:rPr>
           <w:b/>
         </w:rPr>
-        <w:t>InstallSQLDriver.m</w:t>
-      </w:r>
-      <w:proofErr w:type="spellEnd"/>
-      <w:r>
-        <w:t xml:space="preserve"> </w:t>
-      </w:r>
-      <w:r>
-        <w:t>file</w:t>
-      </w:r>
-      <w:r>
-        <w:t xml:space="preserve">. Do </w:t>
-      </w:r>
-      <w:r>
-        <w:rPr>
-          <w:b/>
-        </w:rPr>
-        <w:t>NOT</w:t>
-      </w:r>
-      <w:r>
-        <w:t xml:space="preserve"> do an </w:t>
-      </w:r>
-      <w:r>
-        <w:rPr>
-          <w:b/>
-        </w:rPr>
-        <w:t>Add Path</w:t>
-      </w:r>
-    </w:p>
-    <w:p>
-      <w:pPr>
-        <w:pStyle w:val="ListParagraph"/>
-        <w:numPr>
-          <w:ilvl w:val="0"/>
-          <w:numId w:val="7"/>
-        </w:numPr>
-        <w:jc w:val="both"/>
-      </w:pPr>
-      <w:r>
-        <w:t xml:space="preserve">Type </w:t>
-      </w:r>
-      <w:proofErr w:type="spellStart"/>
-      <w:r>
-        <w:rPr>
-          <w:rFonts w:ascii="Courier New" w:hAnsi="Courier New" w:cs="Courier New"/>
-        </w:rPr>
-        <w:t>InstallSQLDriver</w:t>
-      </w:r>
-      <w:proofErr w:type="spellEnd"/>
-      <w:r>
-        <w:t xml:space="preserve"> at t</w:t>
-      </w:r>
-      <w:r>
-        <w:t>he command window and hit enter</w:t>
-      </w:r>
-    </w:p>
-    <w:p>
-      <w:pPr>
-        <w:pStyle w:val="ListParagraph"/>
-        <w:numPr>
-          <w:ilvl w:val="0"/>
-          <w:numId w:val="7"/>
-        </w:numPr>
-        <w:jc w:val="both"/>
-      </w:pPr>
-      <w:r>
-        <w:t xml:space="preserve">You will be prompted yes or no if the current working directory is the location of the </w:t>
-      </w:r>
-      <w:proofErr w:type="spellStart"/>
-      <w:r>
-        <w:rPr>
-          <w:b/>
-        </w:rPr>
-        <w:t>InstallSQLDriver.m</w:t>
-      </w:r>
-      <w:proofErr w:type="spellEnd"/>
-      <w:r>
-        <w:t xml:space="preserve"> file. This is important as the </w:t>
-      </w:r>
-      <w:proofErr w:type="spellStart"/>
-      <w:r>
-        <w:rPr>
-          <w:b/>
-        </w:rPr>
-        <w:t>sqldriver</w:t>
-      </w:r>
-      <w:proofErr w:type="spellEnd"/>
-      <w:r>
-        <w:t xml:space="preserve"> folder will also be contained here</w:t>
-      </w:r>
-      <w:r>
-        <w:t xml:space="preserve"> and needs to be copied into the Matlab root directory</w:t>
-      </w:r>
-    </w:p>
-    <w:p>
-      <w:pPr>
-        <w:pStyle w:val="ListParagraph"/>
-        <w:numPr>
-          <w:ilvl w:val="0"/>
-          <w:numId w:val="7"/>
-        </w:numPr>
-        <w:jc w:val="both"/>
-      </w:pPr>
-      <w:r>
-        <w:t>If correct, type y and press enter</w:t>
-      </w:r>
-      <w:r>
-        <w:t>, otherwise enter n and change your working directory</w:t>
-      </w:r>
-    </w:p>
-    <w:p>
-      <w:pPr>
-        <w:pStyle w:val="ListParagraph"/>
-        <w:numPr>
-          <w:ilvl w:val="0"/>
-          <w:numId w:val="7"/>
-        </w:numPr>
-        <w:jc w:val="both"/>
-      </w:pPr>
-      <w:r>
-        <w:t xml:space="preserve">The script will add the proper </w:t>
-      </w:r>
-      <w:r>
-        <w:t xml:space="preserve">files and </w:t>
-      </w:r>
-      <w:r>
-        <w:t>reference</w:t>
-      </w:r>
-      <w:r>
-        <w:t>s</w:t>
-      </w:r>
-      <w:r>
-        <w:t xml:space="preserve"> to you</w:t>
-      </w:r>
-      <w:r>
-        <w:t>r</w:t>
-      </w:r>
-      <w:r>
-        <w:t xml:space="preserve"> Matla</w:t>
-      </w:r>
-      <w:r>
-        <w:t>b installation</w:t>
-      </w:r>
-      <w:r>
-        <w:t>,</w:t>
-      </w:r>
-      <w:r>
-        <w:t xml:space="preserve"> will indicate if it was successful or not</w:t>
-      </w:r>
-      <w:r>
-        <w:t>, and</w:t>
-      </w:r>
-      <w:r>
-        <w:t xml:space="preserve"> prompt you to restart Matlab</w:t>
-      </w:r>
-    </w:p>
-    <w:p>
-      <w:pPr>
-        <w:pStyle w:val="ListParagraph"/>
-        <w:numPr>
-          <w:ilvl w:val="0"/>
-          <w:numId w:val="7"/>
-        </w:numPr>
-        <w:jc w:val="both"/>
-      </w:pPr>
-      <w:r>
-        <w:t>Please close Matlab so the changes will take effect the next time Matlab is loaded</w:t>
-      </w:r>
-    </w:p>
-    <w:p>
-      <w:pPr>
-        <w:jc w:val="both"/>
-      </w:pPr>
-    </w:p>
-    <w:p>
-      <w:pPr>
-        <w:jc w:val="both"/>
-        <w:rPr>
-          <w:b/>
-        </w:rPr>
-      </w:pPr>
-      <w:r>
-        <w:rPr>
-          <w:b/>
-        </w:rPr>
-        <w:t>Start the GUI</w:t>
-      </w:r>
-    </w:p>
-    <w:p>
-      <w:pPr>
-        <w:jc w:val="both"/>
-      </w:pPr>
-      <w:r>
-        <w:t xml:space="preserve">In order to use the GUI, you will need to run the </w:t>
-      </w:r>
-      <w:proofErr w:type="spellStart"/>
-      <w:r>
-        <w:rPr>
-          <w:b/>
-        </w:rPr>
-        <w:t>CapabilityGUI.m</w:t>
-      </w:r>
-      <w:proofErr w:type="spellEnd"/>
-      <w:r>
-        <w:t xml:space="preserve"> file.</w:t>
-      </w:r>
-    </w:p>
-    <w:p>
-      <w:pPr>
-        <w:jc w:val="both"/>
-      </w:pPr>
-    </w:p>
-    <w:p>
-      <w:pPr>
-        <w:pStyle w:val="ListParagraph"/>
-        <w:numPr>
-          <w:ilvl w:val="0"/>
-          <w:numId w:val="6"/>
-        </w:numPr>
-        <w:jc w:val="both"/>
-      </w:pPr>
-      <w:r>
-        <w:t>Launch Matlab</w:t>
-      </w:r>
-    </w:p>
-    <w:p>
-      <w:pPr>
-        <w:pStyle w:val="ListParagraph"/>
-        <w:numPr>
-          <w:ilvl w:val="0"/>
-          <w:numId w:val="6"/>
-        </w:numPr>
-        <w:jc w:val="both"/>
-      </w:pPr>
-      <w:r>
-        <w:t>Change the present working directory to</w:t>
-      </w:r>
-      <w:r>
-        <w:t xml:space="preserve"> the</w:t>
-      </w:r>
-      <w:r>
-        <w:t xml:space="preserve"> </w:t>
-      </w:r>
-      <w:r>
-        <w:t xml:space="preserve">local copy of the </w:t>
-      </w:r>
-      <w:proofErr w:type="spellStart"/>
-      <w:r>
-        <w:rPr>
-          <w:b/>
-        </w:rPr>
-        <w:t>CapabilityGUI</w:t>
-      </w:r>
-      <w:proofErr w:type="spellEnd"/>
-      <w:r>
-        <w:t xml:space="preserve"> folder</w:t>
-      </w:r>
-      <w:r>
-        <w:t xml:space="preserve"> that you copied from the network </w:t>
-      </w:r>
-      <w:r>
-        <w:t xml:space="preserve">that </w:t>
-      </w:r>
-      <w:r>
-        <w:t xml:space="preserve">contains the </w:t>
-      </w:r>
-      <w:proofErr w:type="spellStart"/>
-      <w:r>
-        <w:rPr>
-          <w:b/>
-        </w:rPr>
-        <w:t>CapabilityGUI.m</w:t>
-      </w:r>
-      <w:proofErr w:type="spellEnd"/>
-      <w:r>
-        <w:t xml:space="preserve"> file</w:t>
-      </w:r>
-      <w:r>
-        <w:t>.</w:t>
-      </w:r>
-    </w:p>
-    <w:p>
-      <w:pPr>
-        <w:pStyle w:val="ListParagraph"/>
-        <w:numPr>
-          <w:ilvl w:val="0"/>
-          <w:numId w:val="6"/>
-        </w:numPr>
-        <w:jc w:val="both"/>
-      </w:pPr>
-      <w:r>
-        <w:t xml:space="preserve">Type </w:t>
-      </w:r>
-      <w:proofErr w:type="spellStart"/>
-      <w:r>
-        <w:rPr>
-          <w:rFonts w:ascii="Courier New" w:hAnsi="Courier New" w:cs="Courier New"/>
-        </w:rPr>
-        <w:t>CapabilityGUI</w:t>
-      </w:r>
-      <w:proofErr w:type="spellEnd"/>
-      <w:r>
-        <w:t xml:space="preserve"> at the command line and hit enter</w:t>
-      </w:r>
-    </w:p>
-    <w:p>
-      <w:pPr>
-        <w:pStyle w:val="ListParagraph"/>
-        <w:numPr>
-          <w:ilvl w:val="0"/>
-          <w:numId w:val="6"/>
-        </w:numPr>
-        <w:jc w:val="both"/>
-      </w:pPr>
-      <w:r>
-        <w:t>This should launch the GUI</w:t>
+        <w:t>RunCapabilityGUI.m</w:t>
+      </w:r>
+      <w:r>
+        <w:t xml:space="preserve"> file again should result in Matlab passing all of the checks in the code, and then the GUI should open.</w:t>
       </w:r>
     </w:p>
     <w:p>
@@ -2842,7 +2502,7 @@
 </file>
 
 <file path=customXml/itemProps1.xml><?xml version="1.0" encoding="utf-8"?>
-<ds:datastoreItem xmlns:ds="http://schemas.openxmlformats.org/officeDocument/2006/customXml" ds:itemID="{F949D008-2289-4197-8A96-5D90CF615303}">
+<ds:datastoreItem xmlns:ds="http://schemas.openxmlformats.org/officeDocument/2006/customXml" ds:itemID="{38717917-89D9-446B-B88E-4131D1CCF3CB}">
   <ds:schemaRefs>
     <ds:schemaRef ds:uri="http://schemas.openxmlformats.org/officeDocument/2006/bibliography"/>
   </ds:schemaRefs>

</xml_diff>